<commit_message>
Normal forms from Dr Shaw (and some other codes for Zilli and Multidisc-FE systems)
</commit_message>
<xml_diff>
--- a/from Dr Shaw/Normal Forms code/The email.docx
+++ b/from Dr Shaw/Normal Forms code/The email.docx
@@ -1219,7 +1219,6 @@
         <w:t xml:space="preserve"> </w:t>
       </w:r>
       <w:proofErr w:type="spellStart"/>
-      <w:proofErr w:type="gramStart"/>
       <w:r>
         <w:rPr>
           <w:rFonts w:ascii="Calibri" w:eastAsia="Times New Roman" w:hAnsi="Calibri" w:cs="Calibri"/>
@@ -1244,7 +1243,6 @@
         <w:t xml:space="preserve"> -</w:t>
       </w:r>
       <w:proofErr w:type="spellStart"/>
-      <w:proofErr w:type="gramEnd"/>
       <w:r>
         <w:rPr>
           <w:rFonts w:ascii="Calibri" w:eastAsia="Times New Roman" w:hAnsi="Calibri" w:cs="Calibri"/>
@@ -2959,7 +2957,6 @@
         <w:t xml:space="preserve"> </w:t>
       </w:r>
       <w:proofErr w:type="spellStart"/>
-      <w:proofErr w:type="gramStart"/>
       <w:r>
         <w:rPr>
           <w:rFonts w:ascii="inherit" w:eastAsia="Times New Roman" w:hAnsi="inherit" w:cs="Calibri"/>
@@ -2981,19 +2978,7 @@
           <w:bdr w:val="none" w:sz="0" w:space="0" w:color="auto" w:frame="1"/>
           <w:lang w:eastAsia="tr-TR"/>
         </w:rPr>
-        <w:t xml:space="preserve"> )</w:t>
-      </w:r>
-      <w:proofErr w:type="gramEnd"/>
-      <w:r>
-        <w:rPr>
-          <w:rFonts w:ascii="inherit" w:eastAsia="Times New Roman" w:hAnsi="inherit" w:cs="Calibri"/>
-          <w:color w:val="000000"/>
-          <w:sz w:val="24"/>
-          <w:szCs w:val="24"/>
-          <w:bdr w:val="none" w:sz="0" w:space="0" w:color="auto" w:frame="1"/>
-          <w:lang w:eastAsia="tr-TR"/>
-        </w:rPr>
-        <w:t xml:space="preserve">: </w:t>
+        <w:t xml:space="preserve"> ): </w:t>
       </w:r>
       <w:proofErr w:type="spellStart"/>
       <w:r>

</xml_diff>